<commit_message>
Updated the project plan in folder.
</commit_message>
<xml_diff>
--- a/SDC310L_Project_Plan_Template.docx
+++ b/SDC310L_Project_Plan_Template.docx
@@ -1870,6 +1870,12 @@
                 <w:bCs/>
               </w:rPr>
             </w:pPr>
+            <w:r>
+              <w:rPr>
+                <w:bCs/>
+              </w:rPr>
+              <w:t>Repo and PHP setup</w:t>
+            </w:r>
           </w:p>
         </w:tc>
         <w:tc>
@@ -1882,6 +1888,18 @@
                 <w:bCs/>
               </w:rPr>
             </w:pPr>
+            <w:r>
+              <w:rPr>
+                <w:bCs/>
+              </w:rPr>
+              <w:t>10</w:t>
+            </w:r>
+            <w:r>
+              <w:rPr>
+                <w:bCs/>
+              </w:rPr>
+              <w:t>/15/25</w:t>
+            </w:r>
           </w:p>
         </w:tc>
       </w:tr>
@@ -1896,6 +1914,12 @@
                 <w:bCs/>
               </w:rPr>
             </w:pPr>
+            <w:r>
+              <w:rPr>
+                <w:bCs/>
+              </w:rPr>
+              <w:t>DB schema</w:t>
+            </w:r>
           </w:p>
         </w:tc>
         <w:tc>
@@ -1908,6 +1932,12 @@
                 <w:bCs/>
               </w:rPr>
             </w:pPr>
+            <w:r>
+              <w:rPr>
+                <w:bCs/>
+              </w:rPr>
+              <w:t>10/15/25</w:t>
+            </w:r>
           </w:p>
         </w:tc>
       </w:tr>
@@ -1922,6 +1952,12 @@
                 <w:bCs/>
               </w:rPr>
             </w:pPr>
+            <w:r>
+              <w:rPr>
+                <w:bCs/>
+              </w:rPr>
+              <w:t>Seed data</w:t>
+            </w:r>
           </w:p>
         </w:tc>
         <w:tc>
@@ -1934,6 +1970,94 @@
                 <w:bCs/>
               </w:rPr>
             </w:pPr>
+            <w:r>
+              <w:rPr>
+                <w:bCs/>
+              </w:rPr>
+              <w:t>10/15/25</w:t>
+            </w:r>
+          </w:p>
+        </w:tc>
+      </w:tr>
+      <w:tr>
+        <w:tc>
+          <w:tcPr>
+            <w:tcW w:w="1998" w:type="dxa"/>
+          </w:tcPr>
+          <w:p>
+            <w:pPr>
+              <w:rPr>
+                <w:bCs/>
+              </w:rPr>
+            </w:pPr>
+            <w:r>
+              <w:rPr>
+                <w:bCs/>
+              </w:rPr>
+              <w:t>App skel</w:t>
+            </w:r>
+            <w:r>
+              <w:rPr>
+                <w:bCs/>
+              </w:rPr>
+              <w:t>eton</w:t>
+            </w:r>
+          </w:p>
+        </w:tc>
+        <w:tc>
+          <w:tcPr>
+            <w:tcW w:w="1908" w:type="dxa"/>
+          </w:tcPr>
+          <w:p>
+            <w:pPr>
+              <w:rPr>
+                <w:bCs/>
+              </w:rPr>
+            </w:pPr>
+            <w:r>
+              <w:rPr>
+                <w:bCs/>
+              </w:rPr>
+              <w:t>10/15/25</w:t>
+            </w:r>
+          </w:p>
+        </w:tc>
+      </w:tr>
+      <w:tr>
+        <w:tc>
+          <w:tcPr>
+            <w:tcW w:w="1998" w:type="dxa"/>
+          </w:tcPr>
+          <w:p>
+            <w:pPr>
+              <w:rPr>
+                <w:bCs/>
+              </w:rPr>
+            </w:pPr>
+            <w:r>
+              <w:rPr>
+                <w:bCs/>
+              </w:rPr>
+              <w:t>Base UI</w:t>
+            </w:r>
+          </w:p>
+        </w:tc>
+        <w:tc>
+          <w:tcPr>
+            <w:tcW w:w="1908" w:type="dxa"/>
+          </w:tcPr>
+          <w:p>
+            <w:pPr>
+              <w:rPr>
+                <w:bCs/>
+              </w:rPr>
+            </w:pPr>
+            <w:r>
+              <w:rPr>
+                <w:bCs/>
+              </w:rPr>
+              <w:t>10/16/25</w:t>
+            </w:r>
           </w:p>
         </w:tc>
       </w:tr>
@@ -2135,6 +2259,30 @@
         <w:ind w:left="720"/>
         <w:rPr>
           <w:bCs/>
+          <w:i/>
+          <w:iCs/>
+        </w:rPr>
+      </w:pPr>
+    </w:p>
+    <w:p>
+      <w:pPr>
+        <w:ind w:left="720"/>
+        <w:rPr>
+          <w:bCs/>
+        </w:rPr>
+      </w:pPr>
+      <w:r>
+        <w:rPr>
+          <w:bCs/>
+        </w:rPr>
+        <w:t>During Week 2, some technical issues were encountered. Setting up XAMPP took extra time to work with PHP and MySQL. Implementing the MVC structure required attention to organizing controllers, models, and views. Designing the database schema needed several adjustments to link products and cart items correctly. Time was also spent arranging files into the right directories. All tasks were finished on schedule.</w:t>
+      </w:r>
+    </w:p>
+    <w:p>
+      <w:pPr>
+        <w:ind w:left="720"/>
+        <w:rPr>
+          <w:bCs/>
         </w:rPr>
       </w:pPr>
     </w:p>
@@ -2303,6 +2451,7 @@
         <w:rPr>
           <w:b/>
         </w:rPr>
+        <w:lastRenderedPageBreak/>
         <w:t>Work Breakdown</w:t>
       </w:r>
     </w:p>
@@ -2454,7 +2603,6 @@
               </w:rPr>
             </w:pPr>
             <w:r>
-              <w:lastRenderedPageBreak/>
               <w:t>DB connection</w:t>
             </w:r>
           </w:p>
@@ -2729,6 +2877,12 @@
                 <w:bCs/>
               </w:rPr>
             </w:pPr>
+            <w:r>
+              <w:rPr>
+                <w:bCs/>
+              </w:rPr>
+              <w:t>Checkout feature</w:t>
+            </w:r>
           </w:p>
         </w:tc>
         <w:tc>
@@ -2741,6 +2895,12 @@
                 <w:bCs/>
               </w:rPr>
             </w:pPr>
+            <w:r>
+              <w:rPr>
+                <w:bCs/>
+              </w:rPr>
+              <w:t>Added a simple “Checkout” form under the Grand Total row to clear the cart and return to the catalog.</w:t>
+            </w:r>
           </w:p>
         </w:tc>
         <w:tc>
@@ -2753,6 +2913,12 @@
                 <w:bCs/>
               </w:rPr>
             </w:pPr>
+            <w:r>
+              <w:rPr>
+                <w:bCs/>
+              </w:rPr>
+              <w:t>10/25/2025</w:t>
+            </w:r>
           </w:p>
         </w:tc>
       </w:tr>
@@ -2961,6 +3127,12 @@
                 <w:bCs/>
               </w:rPr>
             </w:pPr>
+            <w:r>
+              <w:rPr>
+                <w:bCs/>
+              </w:rPr>
+              <w:t>DB connection</w:t>
+            </w:r>
           </w:p>
         </w:tc>
         <w:tc>
@@ -2973,6 +3145,12 @@
                 <w:bCs/>
               </w:rPr>
             </w:pPr>
+            <w:r>
+              <w:rPr>
+                <w:bCs/>
+              </w:rPr>
+              <w:t>10/20/2025</w:t>
+            </w:r>
           </w:p>
         </w:tc>
       </w:tr>
@@ -2987,6 +3165,12 @@
                 <w:bCs/>
               </w:rPr>
             </w:pPr>
+            <w:r>
+              <w:rPr>
+                <w:bCs/>
+              </w:rPr>
+              <w:t>Product read</w:t>
+            </w:r>
           </w:p>
         </w:tc>
         <w:tc>
@@ -2999,6 +3183,12 @@
                 <w:bCs/>
               </w:rPr>
             </w:pPr>
+            <w:r>
+              <w:rPr>
+                <w:bCs/>
+              </w:rPr>
+              <w:t>10/21/2025</w:t>
+            </w:r>
           </w:p>
         </w:tc>
       </w:tr>
@@ -3013,6 +3203,12 @@
                 <w:bCs/>
               </w:rPr>
             </w:pPr>
+            <w:r>
+              <w:rPr>
+                <w:bCs/>
+              </w:rPr>
+              <w:t>Catalog display</w:t>
+            </w:r>
           </w:p>
         </w:tc>
         <w:tc>
@@ -3025,6 +3221,164 @@
                 <w:bCs/>
               </w:rPr>
             </w:pPr>
+            <w:r>
+              <w:rPr>
+                <w:bCs/>
+              </w:rPr>
+              <w:t>10/21/2025</w:t>
+            </w:r>
+          </w:p>
+        </w:tc>
+      </w:tr>
+      <w:tr>
+        <w:tc>
+          <w:tcPr>
+            <w:tcW w:w="1998" w:type="dxa"/>
+          </w:tcPr>
+          <w:p>
+            <w:pPr>
+              <w:rPr>
+                <w:bCs/>
+              </w:rPr>
+            </w:pPr>
+            <w:r>
+              <w:rPr>
+                <w:bCs/>
+              </w:rPr>
+              <w:t>Cart add/read</w:t>
+            </w:r>
+          </w:p>
+        </w:tc>
+        <w:tc>
+          <w:tcPr>
+            <w:tcW w:w="1908" w:type="dxa"/>
+          </w:tcPr>
+          <w:p>
+            <w:pPr>
+              <w:rPr>
+                <w:bCs/>
+              </w:rPr>
+            </w:pPr>
+            <w:r>
+              <w:rPr>
+                <w:bCs/>
+              </w:rPr>
+              <w:t>10/22/2025</w:t>
+            </w:r>
+          </w:p>
+        </w:tc>
+      </w:tr>
+      <w:tr>
+        <w:tc>
+          <w:tcPr>
+            <w:tcW w:w="1998" w:type="dxa"/>
+          </w:tcPr>
+          <w:p>
+            <w:pPr>
+              <w:rPr>
+                <w:bCs/>
+              </w:rPr>
+            </w:pPr>
+            <w:r>
+              <w:rPr>
+                <w:bCs/>
+              </w:rPr>
+              <w:t>Input validation</w:t>
+            </w:r>
+          </w:p>
+        </w:tc>
+        <w:tc>
+          <w:tcPr>
+            <w:tcW w:w="1908" w:type="dxa"/>
+          </w:tcPr>
+          <w:p>
+            <w:pPr>
+              <w:rPr>
+                <w:bCs/>
+              </w:rPr>
+            </w:pPr>
+            <w:r>
+              <w:rPr>
+                <w:bCs/>
+              </w:rPr>
+              <w:t>10/23/2025</w:t>
+            </w:r>
+          </w:p>
+        </w:tc>
+      </w:tr>
+      <w:tr>
+        <w:tc>
+          <w:tcPr>
+            <w:tcW w:w="1998" w:type="dxa"/>
+          </w:tcPr>
+          <w:p>
+            <w:pPr>
+              <w:rPr>
+                <w:bCs/>
+              </w:rPr>
+            </w:pPr>
+            <w:r>
+              <w:rPr>
+                <w:bCs/>
+              </w:rPr>
+              <w:t>Admin CRUD</w:t>
+            </w:r>
+          </w:p>
+        </w:tc>
+        <w:tc>
+          <w:tcPr>
+            <w:tcW w:w="1908" w:type="dxa"/>
+          </w:tcPr>
+          <w:p>
+            <w:pPr>
+              <w:rPr>
+                <w:bCs/>
+              </w:rPr>
+            </w:pPr>
+            <w:r>
+              <w:rPr>
+                <w:bCs/>
+              </w:rPr>
+              <w:t>10/24/2025</w:t>
+            </w:r>
+          </w:p>
+        </w:tc>
+      </w:tr>
+      <w:tr>
+        <w:tc>
+          <w:tcPr>
+            <w:tcW w:w="1998" w:type="dxa"/>
+          </w:tcPr>
+          <w:p>
+            <w:pPr>
+              <w:rPr>
+                <w:bCs/>
+              </w:rPr>
+            </w:pPr>
+            <w:r>
+              <w:rPr>
+                <w:bCs/>
+              </w:rPr>
+              <w:t xml:space="preserve">Checkout feature </w:t>
+            </w:r>
+          </w:p>
+        </w:tc>
+        <w:tc>
+          <w:tcPr>
+            <w:tcW w:w="1908" w:type="dxa"/>
+          </w:tcPr>
+          <w:p>
+            <w:pPr>
+              <w:rPr>
+                <w:bCs/>
+              </w:rPr>
+            </w:pPr>
+            <w:r>
+              <w:rPr>
+                <w:bCs/>
+              </w:rPr>
+              <w:t>10/25/2025</w:t>
+            </w:r>
           </w:p>
         </w:tc>
       </w:tr>
@@ -3230,7 +3584,25 @@
           <w:i/>
           <w:iCs/>
         </w:rPr>
-        <w:t>Describe any issues you encountered during the week; focus on anything that prevented you from completing all planned work.</w:t>
+        <w:t>I had trouble positioning the “Checkout” button in the cart view since it didn’t align correctly with the table footer. The form placement affected the layout until I adjusted it inside the &lt;</w:t>
+      </w:r>
+      <w:proofErr w:type="spellStart"/>
+      <w:r>
+        <w:rPr>
+          <w:bCs/>
+          <w:i/>
+          <w:iCs/>
+        </w:rPr>
+        <w:t>tfoot</w:t>
+      </w:r>
+      <w:proofErr w:type="spellEnd"/>
+      <w:r>
+        <w:rPr>
+          <w:bCs/>
+          <w:i/>
+          <w:iCs/>
+        </w:rPr>
+        <w:t>&gt; section. It also took time to make sure the totals (tax, shipping, and grand total) calculated properly without errors.</w:t>
       </w:r>
     </w:p>
     <w:p>
@@ -3256,7 +3628,6 @@
         <w:rPr>
           <w:b/>
         </w:rPr>
-        <w:lastRenderedPageBreak/>
         <w:t>Requested Assistance</w:t>
       </w:r>
     </w:p>
@@ -3684,6 +4055,7 @@
               <w:rPr>
                 <w:bCs/>
               </w:rPr>
+              <w:lastRenderedPageBreak/>
               <w:t>Additional Work - work not completed as part of previous week &amp; unplanned work that had to be completed</w:t>
             </w:r>
           </w:p>
@@ -4031,7 +4403,6 @@
         <w:rPr>
           <w:b/>
         </w:rPr>
-        <w:lastRenderedPageBreak/>
         <w:t>Work Remaining (copy this to Week 5 Additional Work)</w:t>
       </w:r>
     </w:p>
@@ -4335,7 +4706,16 @@
           <w:i/>
           <w:iCs/>
         </w:rPr>
-        <w:t>Add tasks to the table below that break up the work to be completed for the week into smaller, more manageable work items. The Task Name should be a short identifier for the task. The Task Description should include enough detail to understand what needs to be done. Replace the examples in the table with your tasks. Planned Completion is the planned completion date for the task.</w:t>
+        <w:t xml:space="preserve">Add tasks to the table below that break up the work to be completed for the week into smaller, more manageable work items. The Task Name should be a short identifier for the task. The Task Description should include enough detail to </w:t>
+      </w:r>
+      <w:r>
+        <w:rPr>
+          <w:bCs/>
+          <w:i/>
+          <w:iCs/>
+        </w:rPr>
+        <w:lastRenderedPageBreak/>
+        <w:t>understand what needs to be done. Replace the examples in the table with your tasks. Planned Completion is the planned completion date for the task.</w:t>
       </w:r>
     </w:p>
     <w:p>
@@ -4722,7 +5102,6 @@
               <w:rPr>
                 <w:bCs/>
               </w:rPr>
-              <w:lastRenderedPageBreak/>
               <w:t>Additional Work - work not completed as part of previous week &amp; unplanned work that had to be completed</w:t>
             </w:r>
           </w:p>
@@ -5217,6 +5596,7 @@
         <w:rPr>
           <w:b/>
         </w:rPr>
+        <w:lastRenderedPageBreak/>
         <w:t>Barriers/Roadblocks Encountered</w:t>
       </w:r>
     </w:p>
@@ -7860,6 +8240,50 @@
     <w:lsdException w:name="Subtitle" w:qFormat="1"/>
     <w:lsdException w:name="Strong" w:qFormat="1"/>
     <w:lsdException w:name="Emphasis" w:qFormat="1"/>
+    <w:lsdException w:name="Normal Table" w:semiHidden="1" w:unhideWhenUsed="1"/>
+    <w:lsdException w:name="Table Simple 1" w:semiHidden="1" w:unhideWhenUsed="1"/>
+    <w:lsdException w:name="Table Simple 2" w:semiHidden="1" w:unhideWhenUsed="1"/>
+    <w:lsdException w:name="Table Simple 3" w:semiHidden="1" w:unhideWhenUsed="1"/>
+    <w:lsdException w:name="Table Classic 1" w:semiHidden="1" w:unhideWhenUsed="1"/>
+    <w:lsdException w:name="Table Classic 2" w:semiHidden="1" w:unhideWhenUsed="1"/>
+    <w:lsdException w:name="Table Classic 3" w:semiHidden="1" w:unhideWhenUsed="1"/>
+    <w:lsdException w:name="Table Classic 4" w:semiHidden="1" w:unhideWhenUsed="1"/>
+    <w:lsdException w:name="Table Colorful 1" w:semiHidden="1" w:unhideWhenUsed="1"/>
+    <w:lsdException w:name="Table Colorful 2" w:semiHidden="1" w:unhideWhenUsed="1"/>
+    <w:lsdException w:name="Table Colorful 3" w:semiHidden="1" w:unhideWhenUsed="1"/>
+    <w:lsdException w:name="Table Columns 1" w:semiHidden="1" w:unhideWhenUsed="1"/>
+    <w:lsdException w:name="Table Columns 2" w:semiHidden="1" w:unhideWhenUsed="1"/>
+    <w:lsdException w:name="Table Columns 3" w:semiHidden="1" w:unhideWhenUsed="1"/>
+    <w:lsdException w:name="Table Columns 4" w:semiHidden="1" w:unhideWhenUsed="1"/>
+    <w:lsdException w:name="Table Columns 5" w:semiHidden="1" w:unhideWhenUsed="1"/>
+    <w:lsdException w:name="Table Grid 1" w:semiHidden="1" w:unhideWhenUsed="1"/>
+    <w:lsdException w:name="Table Grid 2" w:semiHidden="1" w:unhideWhenUsed="1"/>
+    <w:lsdException w:name="Table Grid 3" w:semiHidden="1" w:unhideWhenUsed="1"/>
+    <w:lsdException w:name="Table Grid 4" w:semiHidden="1" w:unhideWhenUsed="1"/>
+    <w:lsdException w:name="Table Grid 5" w:semiHidden="1" w:unhideWhenUsed="1"/>
+    <w:lsdException w:name="Table Grid 6" w:semiHidden="1" w:unhideWhenUsed="1"/>
+    <w:lsdException w:name="Table Grid 7" w:semiHidden="1" w:unhideWhenUsed="1"/>
+    <w:lsdException w:name="Table Grid 8" w:semiHidden="1" w:unhideWhenUsed="1"/>
+    <w:lsdException w:name="Table List 1" w:semiHidden="1" w:unhideWhenUsed="1"/>
+    <w:lsdException w:name="Table List 2" w:semiHidden="1" w:unhideWhenUsed="1"/>
+    <w:lsdException w:name="Table List 3" w:semiHidden="1" w:unhideWhenUsed="1"/>
+    <w:lsdException w:name="Table List 4" w:semiHidden="1" w:unhideWhenUsed="1"/>
+    <w:lsdException w:name="Table List 5" w:semiHidden="1" w:unhideWhenUsed="1"/>
+    <w:lsdException w:name="Table List 6" w:semiHidden="1" w:unhideWhenUsed="1"/>
+    <w:lsdException w:name="Table List 7" w:semiHidden="1" w:unhideWhenUsed="1"/>
+    <w:lsdException w:name="Table List 8" w:semiHidden="1" w:unhideWhenUsed="1"/>
+    <w:lsdException w:name="Table 3D effects 1" w:semiHidden="1" w:unhideWhenUsed="1"/>
+    <w:lsdException w:name="Table 3D effects 2" w:semiHidden="1" w:unhideWhenUsed="1"/>
+    <w:lsdException w:name="Table 3D effects 3" w:semiHidden="1" w:unhideWhenUsed="1"/>
+    <w:lsdException w:name="Table Contemporary" w:semiHidden="1" w:unhideWhenUsed="1"/>
+    <w:lsdException w:name="Table Elegant" w:semiHidden="1" w:unhideWhenUsed="1"/>
+    <w:lsdException w:name="Table Professional" w:semiHidden="1" w:unhideWhenUsed="1"/>
+    <w:lsdException w:name="Table Subtle 1" w:semiHidden="1" w:unhideWhenUsed="1"/>
+    <w:lsdException w:name="Table Subtle 2" w:semiHidden="1" w:unhideWhenUsed="1"/>
+    <w:lsdException w:name="Table Web 1" w:semiHidden="1" w:unhideWhenUsed="1"/>
+    <w:lsdException w:name="Table Web 2" w:semiHidden="1" w:unhideWhenUsed="1"/>
+    <w:lsdException w:name="Table Web 3" w:semiHidden="1" w:unhideWhenUsed="1"/>
+    <w:lsdException w:name="Table Theme" w:semiHidden="1" w:unhideWhenUsed="1"/>
     <w:lsdException w:name="Placeholder Text" w:semiHidden="1" w:uiPriority="99"/>
     <w:lsdException w:name="No Spacing" w:uiPriority="1" w:qFormat="1"/>
     <w:lsdException w:name="Light Shading" w:uiPriority="60"/>
@@ -8092,11 +8516,15 @@
   </w:style>
   <w:style w:type="character" w:default="1" w:styleId="DefaultParagraphFont">
     <w:name w:val="Default Paragraph Font"/>
+    <w:uiPriority w:val="1"/>
     <w:semiHidden/>
+    <w:unhideWhenUsed/>
   </w:style>
   <w:style w:type="table" w:default="1" w:styleId="TableNormal">
     <w:name w:val="Normal Table"/>
+    <w:uiPriority w:val="99"/>
     <w:semiHidden/>
+    <w:unhideWhenUsed/>
     <w:tblPr>
       <w:tblInd w:w="0" w:type="dxa"/>
       <w:tblCellMar>
@@ -8109,7 +8537,9 @@
   </w:style>
   <w:style w:type="numbering" w:default="1" w:styleId="NoList">
     <w:name w:val="No List"/>
+    <w:uiPriority w:val="99"/>
     <w:semiHidden/>
+    <w:unhideWhenUsed/>
   </w:style>
   <w:style w:type="character" w:styleId="Hyperlink">
     <w:name w:val="Hyperlink"/>

</xml_diff>

<commit_message>
Update project plan template and remove temporary file
</commit_message>
<xml_diff>
--- a/SDC310L_Project_Plan_Template.docx
+++ b/SDC310L_Project_Plan_Template.docx
@@ -5408,6 +5408,12 @@
                 <w:bCs/>
               </w:rPr>
             </w:pPr>
+            <w:r>
+              <w:rPr>
+                <w:bCs/>
+              </w:rPr>
+              <w:t>Test plan</w:t>
+            </w:r>
           </w:p>
         </w:tc>
         <w:tc>
@@ -5420,6 +5426,12 @@
                 <w:bCs/>
               </w:rPr>
             </w:pPr>
+            <w:r>
+              <w:rPr>
+                <w:bCs/>
+              </w:rPr>
+              <w:t>11/3/25</w:t>
+            </w:r>
           </w:p>
         </w:tc>
       </w:tr>
@@ -5434,6 +5446,12 @@
                 <w:bCs/>
               </w:rPr>
             </w:pPr>
+            <w:r>
+              <w:rPr>
+                <w:bCs/>
+              </w:rPr>
+              <w:t>Fix/Polish</w:t>
+            </w:r>
           </w:p>
         </w:tc>
         <w:tc>
@@ -5446,6 +5464,12 @@
                 <w:bCs/>
               </w:rPr>
             </w:pPr>
+            <w:r>
+              <w:rPr>
+                <w:bCs/>
+              </w:rPr>
+              <w:t>11/4/25</w:t>
+            </w:r>
           </w:p>
         </w:tc>
       </w:tr>
@@ -5460,6 +5484,12 @@
                 <w:bCs/>
               </w:rPr>
             </w:pPr>
+            <w:r>
+              <w:rPr>
+                <w:bCs/>
+              </w:rPr>
+              <w:t>Accessibility &amp; usability</w:t>
+            </w:r>
           </w:p>
         </w:tc>
         <w:tc>
@@ -5472,6 +5502,88 @@
                 <w:bCs/>
               </w:rPr>
             </w:pPr>
+            <w:r>
+              <w:rPr>
+                <w:bCs/>
+              </w:rPr>
+              <w:t>11/4/25</w:t>
+            </w:r>
+          </w:p>
+        </w:tc>
+      </w:tr>
+      <w:tr>
+        <w:tc>
+          <w:tcPr>
+            <w:tcW w:w="1998" w:type="dxa"/>
+          </w:tcPr>
+          <w:p>
+            <w:pPr>
+              <w:rPr>
+                <w:bCs/>
+              </w:rPr>
+            </w:pPr>
+            <w:r>
+              <w:rPr>
+                <w:bCs/>
+              </w:rPr>
+              <w:t>Docs</w:t>
+            </w:r>
+          </w:p>
+        </w:tc>
+        <w:tc>
+          <w:tcPr>
+            <w:tcW w:w="1908" w:type="dxa"/>
+          </w:tcPr>
+          <w:p>
+            <w:pPr>
+              <w:rPr>
+                <w:bCs/>
+              </w:rPr>
+            </w:pPr>
+            <w:r>
+              <w:rPr>
+                <w:bCs/>
+              </w:rPr>
+              <w:t>11/7/25</w:t>
+            </w:r>
+          </w:p>
+        </w:tc>
+      </w:tr>
+      <w:tr>
+        <w:tc>
+          <w:tcPr>
+            <w:tcW w:w="1998" w:type="dxa"/>
+          </w:tcPr>
+          <w:p>
+            <w:pPr>
+              <w:rPr>
+                <w:bCs/>
+              </w:rPr>
+            </w:pPr>
+            <w:r>
+              <w:rPr>
+                <w:bCs/>
+              </w:rPr>
+              <w:t>Deploy notes</w:t>
+            </w:r>
+          </w:p>
+        </w:tc>
+        <w:tc>
+          <w:tcPr>
+            <w:tcW w:w="1908" w:type="dxa"/>
+          </w:tcPr>
+          <w:p>
+            <w:pPr>
+              <w:rPr>
+                <w:bCs/>
+              </w:rPr>
+            </w:pPr>
+            <w:r>
+              <w:rPr>
+                <w:bCs/>
+              </w:rPr>
+              <w:t>11/7/25</w:t>
+            </w:r>
           </w:p>
         </w:tc>
       </w:tr>
@@ -5646,37 +5758,82 @@
           <w:numId w:val="22"/>
         </w:numPr>
         <w:rPr>
+          <w:bCs/>
+        </w:rPr>
+      </w:pPr>
+      <w:r>
+        <w:rPr>
           <w:b/>
         </w:rPr>
-      </w:pPr>
-      <w:r>
-        <w:rPr>
-          <w:b/>
-        </w:rPr>
-        <w:lastRenderedPageBreak/>
         <w:t>Barriers/Roadblocks Encountered</w:t>
       </w:r>
     </w:p>
     <w:p>
       <w:pPr>
+        <w:keepNext/>
         <w:ind w:left="720"/>
         <w:rPr>
           <w:bCs/>
-          <w:i/>
-          <w:iCs/>
-        </w:rPr>
-      </w:pPr>
-      <w:r>
-        <w:rPr>
-          <w:bCs/>
-          <w:i/>
-          <w:iCs/>
-        </w:rPr>
-        <w:t>Describe any issues you encountered during the week; focus on anything that prevented you from completing all planned work.</w:t>
-      </w:r>
-    </w:p>
-    <w:p>
-      <w:pPr>
+        </w:rPr>
+      </w:pPr>
+      <w:r>
+        <w:rPr>
+          <w:bCs/>
+        </w:rPr>
+        <w:t>When the database went down, the whole app showed a generic error page before my catalog error handler could run, so testing the “Unable to load products” case took extra time.</w:t>
+      </w:r>
+    </w:p>
+    <w:p>
+      <w:pPr>
+        <w:keepNext/>
+        <w:ind w:left="720"/>
+        <w:rPr>
+          <w:bCs/>
+        </w:rPr>
+      </w:pPr>
+    </w:p>
+    <w:p>
+      <w:pPr>
+        <w:keepNext/>
+        <w:ind w:left="720"/>
+        <w:rPr>
+          <w:bCs/>
+        </w:rPr>
+      </w:pPr>
+      <w:r>
+        <w:rPr>
+          <w:bCs/>
+        </w:rPr>
+        <w:t>Checkout originally cleared the cart right away, leaving no place to confirm totals. I had to add a separate confirmation step and refactor the cart math.</w:t>
+      </w:r>
+    </w:p>
+    <w:p>
+      <w:pPr>
+        <w:keepNext/>
+        <w:ind w:left="720"/>
+        <w:rPr>
+          <w:bCs/>
+        </w:rPr>
+      </w:pPr>
+    </w:p>
+    <w:p>
+      <w:pPr>
+        <w:keepNext/>
+        <w:ind w:left="720"/>
+        <w:rPr>
+          <w:bCs/>
+        </w:rPr>
+      </w:pPr>
+      <w:r>
+        <w:rPr>
+          <w:bCs/>
+        </w:rPr>
+        <w:t>Accessibility updates (skip links, focus outlines, ARIA labels) touched multiple views and took longer than expected.</w:t>
+      </w:r>
+    </w:p>
+    <w:p>
+      <w:pPr>
+        <w:keepNext/>
         <w:ind w:left="720"/>
         <w:rPr>
           <w:bCs/>
@@ -5706,33 +5863,70 @@
         <w:ind w:left="720"/>
         <w:rPr>
           <w:bCs/>
-          <w:i/>
-          <w:iCs/>
-        </w:rPr>
-      </w:pPr>
-      <w:r>
-        <w:rPr>
-          <w:bCs/>
-          <w:i/>
-          <w:iCs/>
-        </w:rPr>
-        <w:t>Describe any lessons you learned through the planning and project execution process and anything you would do differently if you were starting over.</w:t>
-      </w:r>
-    </w:p>
-    <w:p>
-      <w:pPr>
-        <w:rPr>
-          <w:b/>
-          <w:u w:val="single"/>
-        </w:rPr>
-      </w:pPr>
-    </w:p>
-    <w:p>
-      <w:pPr>
-        <w:rPr>
-          <w:b/>
-        </w:rPr>
-      </w:pPr>
+        </w:rPr>
+      </w:pPr>
+      <w:r>
+        <w:rPr>
+          <w:bCs/>
+        </w:rPr>
+        <w:t>Build shared helpers early</w:t>
+      </w:r>
+      <w:r>
+        <w:rPr>
+          <w:bCs/>
+        </w:rPr>
+        <w:t xml:space="preserve"> </w:t>
+      </w:r>
+      <w:r>
+        <w:rPr>
+          <w:bCs/>
+        </w:rPr>
+        <w:t>moving the cart totals into one method saved duplicate code.</w:t>
+      </w:r>
+    </w:p>
+    <w:p>
+      <w:pPr>
+        <w:ind w:left="720"/>
+        <w:rPr>
+          <w:bCs/>
+        </w:rPr>
+      </w:pPr>
+    </w:p>
+    <w:p>
+      <w:pPr>
+        <w:ind w:left="720"/>
+        <w:rPr>
+          <w:bCs/>
+        </w:rPr>
+      </w:pPr>
+      <w:r>
+        <w:rPr>
+          <w:bCs/>
+        </w:rPr>
+        <w:t>Write down critical validation flows (CSRF, empty cart, stock limits) before coding; it makes testing smoother later.</w:t>
+      </w:r>
+    </w:p>
+    <w:p>
+      <w:pPr>
+        <w:ind w:left="720"/>
+        <w:rPr>
+          <w:bCs/>
+        </w:rPr>
+      </w:pPr>
+    </w:p>
+    <w:p>
+      <w:pPr>
+        <w:ind w:left="720"/>
+        <w:rPr>
+          <w:bCs/>
+        </w:rPr>
+      </w:pPr>
+      <w:r>
+        <w:rPr>
+          <w:bCs/>
+        </w:rPr>
+        <w:t>Ship example config and SQL from the start so teammates can spin up the project quickly.</w:t>
+      </w:r>
     </w:p>
     <w:sectPr>
       <w:headerReference w:type="default" r:id="rId7"/>
@@ -7776,6 +7970,155 @@
     </w:lvl>
   </w:abstractNum>
   <w:abstractNum w:abstractNumId="18" w15:restartNumberingAfterBreak="0">
+    <w:nsid w:val="60FD26B4"/>
+    <w:multiLevelType w:val="multilevel"/>
+    <w:tmpl w:val="0D9C9A9E"/>
+    <w:lvl w:ilvl="0">
+      <w:start w:val="1"/>
+      <w:numFmt w:val="bullet"/>
+      <w:lvlText w:val=""/>
+      <w:lvlJc w:val="left"/>
+      <w:pPr>
+        <w:tabs>
+          <w:tab w:val="num" w:pos="720"/>
+        </w:tabs>
+        <w:ind w:left="720" w:hanging="360"/>
+      </w:pPr>
+      <w:rPr>
+        <w:rFonts w:ascii="Symbol" w:hAnsi="Symbol" w:hint="default"/>
+        <w:sz w:val="20"/>
+      </w:rPr>
+    </w:lvl>
+    <w:lvl w:ilvl="1" w:tentative="1">
+      <w:start w:val="1"/>
+      <w:numFmt w:val="bullet"/>
+      <w:lvlText w:val=""/>
+      <w:lvlJc w:val="left"/>
+      <w:pPr>
+        <w:tabs>
+          <w:tab w:val="num" w:pos="1440"/>
+        </w:tabs>
+        <w:ind w:left="1440" w:hanging="360"/>
+      </w:pPr>
+      <w:rPr>
+        <w:rFonts w:ascii="Symbol" w:hAnsi="Symbol" w:hint="default"/>
+        <w:sz w:val="20"/>
+      </w:rPr>
+    </w:lvl>
+    <w:lvl w:ilvl="2" w:tentative="1">
+      <w:start w:val="1"/>
+      <w:numFmt w:val="bullet"/>
+      <w:lvlText w:val=""/>
+      <w:lvlJc w:val="left"/>
+      <w:pPr>
+        <w:tabs>
+          <w:tab w:val="num" w:pos="2160"/>
+        </w:tabs>
+        <w:ind w:left="2160" w:hanging="360"/>
+      </w:pPr>
+      <w:rPr>
+        <w:rFonts w:ascii="Symbol" w:hAnsi="Symbol" w:hint="default"/>
+        <w:sz w:val="20"/>
+      </w:rPr>
+    </w:lvl>
+    <w:lvl w:ilvl="3" w:tentative="1">
+      <w:start w:val="1"/>
+      <w:numFmt w:val="bullet"/>
+      <w:lvlText w:val=""/>
+      <w:lvlJc w:val="left"/>
+      <w:pPr>
+        <w:tabs>
+          <w:tab w:val="num" w:pos="2880"/>
+        </w:tabs>
+        <w:ind w:left="2880" w:hanging="360"/>
+      </w:pPr>
+      <w:rPr>
+        <w:rFonts w:ascii="Symbol" w:hAnsi="Symbol" w:hint="default"/>
+        <w:sz w:val="20"/>
+      </w:rPr>
+    </w:lvl>
+    <w:lvl w:ilvl="4" w:tentative="1">
+      <w:start w:val="1"/>
+      <w:numFmt w:val="bullet"/>
+      <w:lvlText w:val=""/>
+      <w:lvlJc w:val="left"/>
+      <w:pPr>
+        <w:tabs>
+          <w:tab w:val="num" w:pos="3600"/>
+        </w:tabs>
+        <w:ind w:left="3600" w:hanging="360"/>
+      </w:pPr>
+      <w:rPr>
+        <w:rFonts w:ascii="Symbol" w:hAnsi="Symbol" w:hint="default"/>
+        <w:sz w:val="20"/>
+      </w:rPr>
+    </w:lvl>
+    <w:lvl w:ilvl="5" w:tentative="1">
+      <w:start w:val="1"/>
+      <w:numFmt w:val="bullet"/>
+      <w:lvlText w:val=""/>
+      <w:lvlJc w:val="left"/>
+      <w:pPr>
+        <w:tabs>
+          <w:tab w:val="num" w:pos="4320"/>
+        </w:tabs>
+        <w:ind w:left="4320" w:hanging="360"/>
+      </w:pPr>
+      <w:rPr>
+        <w:rFonts w:ascii="Symbol" w:hAnsi="Symbol" w:hint="default"/>
+        <w:sz w:val="20"/>
+      </w:rPr>
+    </w:lvl>
+    <w:lvl w:ilvl="6" w:tentative="1">
+      <w:start w:val="1"/>
+      <w:numFmt w:val="bullet"/>
+      <w:lvlText w:val=""/>
+      <w:lvlJc w:val="left"/>
+      <w:pPr>
+        <w:tabs>
+          <w:tab w:val="num" w:pos="5040"/>
+        </w:tabs>
+        <w:ind w:left="5040" w:hanging="360"/>
+      </w:pPr>
+      <w:rPr>
+        <w:rFonts w:ascii="Symbol" w:hAnsi="Symbol" w:hint="default"/>
+        <w:sz w:val="20"/>
+      </w:rPr>
+    </w:lvl>
+    <w:lvl w:ilvl="7" w:tentative="1">
+      <w:start w:val="1"/>
+      <w:numFmt w:val="bullet"/>
+      <w:lvlText w:val=""/>
+      <w:lvlJc w:val="left"/>
+      <w:pPr>
+        <w:tabs>
+          <w:tab w:val="num" w:pos="5760"/>
+        </w:tabs>
+        <w:ind w:left="5760" w:hanging="360"/>
+      </w:pPr>
+      <w:rPr>
+        <w:rFonts w:ascii="Symbol" w:hAnsi="Symbol" w:hint="default"/>
+        <w:sz w:val="20"/>
+      </w:rPr>
+    </w:lvl>
+    <w:lvl w:ilvl="8" w:tentative="1">
+      <w:start w:val="1"/>
+      <w:numFmt w:val="bullet"/>
+      <w:lvlText w:val=""/>
+      <w:lvlJc w:val="left"/>
+      <w:pPr>
+        <w:tabs>
+          <w:tab w:val="num" w:pos="6480"/>
+        </w:tabs>
+        <w:ind w:left="6480" w:hanging="360"/>
+      </w:pPr>
+      <w:rPr>
+        <w:rFonts w:ascii="Symbol" w:hAnsi="Symbol" w:hint="default"/>
+        <w:sz w:val="20"/>
+      </w:rPr>
+    </w:lvl>
+  </w:abstractNum>
+  <w:abstractNum w:abstractNumId="19" w15:restartNumberingAfterBreak="0">
     <w:nsid w:val="639F07F0"/>
     <w:multiLevelType w:val="hybridMultilevel"/>
     <w:tmpl w:val="0166E038"/>
@@ -7888,7 +8231,7 @@
       </w:pPr>
     </w:lvl>
   </w:abstractNum>
-  <w:abstractNum w:abstractNumId="19" w15:restartNumberingAfterBreak="0">
+  <w:abstractNum w:abstractNumId="20" w15:restartNumberingAfterBreak="0">
     <w:nsid w:val="65C21F7C"/>
     <w:multiLevelType w:val="hybridMultilevel"/>
     <w:tmpl w:val="70FAB1CC"/>
@@ -7974,7 +8317,7 @@
       </w:pPr>
     </w:lvl>
   </w:abstractNum>
-  <w:abstractNum w:abstractNumId="20" w15:restartNumberingAfterBreak="0">
+  <w:abstractNum w:abstractNumId="21" w15:restartNumberingAfterBreak="0">
     <w:nsid w:val="68A41FF7"/>
     <w:multiLevelType w:val="multilevel"/>
     <w:tmpl w:val="D734A43A"/>
@@ -8087,7 +8430,7 @@
       </w:pPr>
     </w:lvl>
   </w:abstractNum>
-  <w:abstractNum w:abstractNumId="21" w15:restartNumberingAfterBreak="0">
+  <w:abstractNum w:abstractNumId="22" w15:restartNumberingAfterBreak="0">
     <w:nsid w:val="76392D3C"/>
     <w:multiLevelType w:val="hybridMultilevel"/>
     <w:tmpl w:val="3780B4B8"/>
@@ -8228,7 +8571,7 @@
     <w:abstractNumId w:val="4"/>
   </w:num>
   <w:num w:numId="10" w16cid:durableId="254361612">
-    <w:abstractNumId w:val="20"/>
+    <w:abstractNumId w:val="21"/>
   </w:num>
   <w:num w:numId="11" w16cid:durableId="1516385410">
     <w:abstractNumId w:val="1"/>
@@ -8237,13 +8580,13 @@
     <w:abstractNumId w:val="17"/>
   </w:num>
   <w:num w:numId="13" w16cid:durableId="70743192">
-    <w:abstractNumId w:val="18"/>
+    <w:abstractNumId w:val="19"/>
   </w:num>
   <w:num w:numId="14" w16cid:durableId="891696164">
     <w:abstractNumId w:val="9"/>
   </w:num>
   <w:num w:numId="15" w16cid:durableId="2143695471">
-    <w:abstractNumId w:val="21"/>
+    <w:abstractNumId w:val="22"/>
   </w:num>
   <w:num w:numId="16" w16cid:durableId="300695594">
     <w:abstractNumId w:val="0"/>
@@ -8264,7 +8607,10 @@
     <w:abstractNumId w:val="12"/>
   </w:num>
   <w:num w:numId="22" w16cid:durableId="2012099483">
-    <w:abstractNumId w:val="19"/>
+    <w:abstractNumId w:val="20"/>
+  </w:num>
+  <w:num w:numId="23" w16cid:durableId="135029492">
+    <w:abstractNumId w:val="18"/>
   </w:num>
 </w:numbering>
 </file>
@@ -8686,6 +9032,14 @@
       </w:tblBorders>
     </w:tblPr>
   </w:style>
+  <w:style w:type="paragraph" w:customStyle="1" w:styleId="text-base">
+    <w:name w:val="text-base"/>
+    <w:basedOn w:val="Normal"/>
+    <w:rsid w:val="000C6EB1"/>
+    <w:pPr>
+      <w:spacing w:before="100" w:beforeAutospacing="1" w:after="100" w:afterAutospacing="1"/>
+    </w:pPr>
+  </w:style>
 </w:styles>
 </file>
 

</xml_diff>